<commit_message>
nmv 26 01 2026
</commit_message>
<xml_diff>
--- a/upaniShat/Surya Namaskaram Sanskrit.docx
+++ b/upaniShat/Surya Namaskaram Sanskrit.docx
@@ -1,6 +1,6 @@
 
 <file path=word/document.xml><?xml version="1.0" encoding="utf-8"?>
-<w:document xmlns:wpc="http://schemas.microsoft.com/office/word/2010/wordprocessingCanvas" xmlns:cx="http://schemas.microsoft.com/office/drawing/2014/chartex" xmlns:cx1="http://schemas.microsoft.com/office/drawing/2015/9/8/chartex" xmlns:mc="http://schemas.openxmlformats.org/markup-compatibility/2006" xmlns:o="urn:schemas-microsoft-com:office:office" xmlns:r="http://schemas.openxmlformats.org/officeDocument/2006/relationships" xmlns:m="http://schemas.openxmlformats.org/officeDocument/2006/math" xmlns:v="urn:schemas-microsoft-com:vml" xmlns:wp14="http://schemas.microsoft.com/office/word/2010/wordprocessingDrawing" xmlns:wp="http://schemas.openxmlformats.org/drawingml/2006/wordprocessingDrawing" xmlns:w10="urn:schemas-microsoft-com:office:word" xmlns:w="http://schemas.openxmlformats.org/wordprocessingml/2006/main" xmlns:w14="http://schemas.microsoft.com/office/word/2010/wordml" xmlns:w15="http://schemas.microsoft.com/office/word/2012/wordml" xmlns:w16se="http://schemas.microsoft.com/office/word/2015/wordml/symex" xmlns:wpg="http://schemas.microsoft.com/office/word/2010/wordprocessingGroup" xmlns:wpi="http://schemas.microsoft.com/office/word/2010/wordprocessingInk" xmlns:wne="http://schemas.microsoft.com/office/word/2006/wordml" xmlns:wps="http://schemas.microsoft.com/office/word/2010/wordprocessingShape" mc:Ignorable="w14 w15 w16se wp14">
+<w:document xmlns:wpc="http://schemas.microsoft.com/office/word/2010/wordprocessingCanvas" xmlns:cx="http://schemas.microsoft.com/office/drawing/2014/chartex" xmlns:cx1="http://schemas.microsoft.com/office/drawing/2015/9/8/chartex" xmlns:cx2="http://schemas.microsoft.com/office/drawing/2015/10/21/chartex" xmlns:cx3="http://schemas.microsoft.com/office/drawing/2016/5/9/chartex" xmlns:cx4="http://schemas.microsoft.com/office/drawing/2016/5/10/chartex" xmlns:cx5="http://schemas.microsoft.com/office/drawing/2016/5/11/chartex" xmlns:cx6="http://schemas.microsoft.com/office/drawing/2016/5/12/chartex" xmlns:cx7="http://schemas.microsoft.com/office/drawing/2016/5/13/chartex" xmlns:cx8="http://schemas.microsoft.com/office/drawing/2016/5/14/chartex" xmlns:mc="http://schemas.openxmlformats.org/markup-compatibility/2006" xmlns:aink="http://schemas.microsoft.com/office/drawing/2016/ink" xmlns:am3d="http://schemas.microsoft.com/office/drawing/2017/model3d" xmlns:o="urn:schemas-microsoft-com:office:office" xmlns:oel="http://schemas.microsoft.com/office/2019/extlst" xmlns:r="http://schemas.openxmlformats.org/officeDocument/2006/relationships" xmlns:m="http://schemas.openxmlformats.org/officeDocument/2006/math" xmlns:v="urn:schemas-microsoft-com:vml" xmlns:wp14="http://schemas.microsoft.com/office/word/2010/wordprocessingDrawing" xmlns:wp="http://schemas.openxmlformats.org/drawingml/2006/wordprocessingDrawing" xmlns:w10="urn:schemas-microsoft-com:office:word" xmlns:w="http://schemas.openxmlformats.org/wordprocessingml/2006/main" xmlns:w14="http://schemas.microsoft.com/office/word/2010/wordml" xmlns:w15="http://schemas.microsoft.com/office/word/2012/wordml" xmlns:w16cex="http://schemas.microsoft.com/office/word/2018/wordml/cex" xmlns:w16cid="http://schemas.microsoft.com/office/word/2016/wordml/cid" xmlns:w16="http://schemas.microsoft.com/office/word/2018/wordml" xmlns:w16du="http://schemas.microsoft.com/office/word/2023/wordml/word16du" xmlns:w16sdtdh="http://schemas.microsoft.com/office/word/2020/wordml/sdtdatahash" xmlns:w16sdtfl="http://schemas.microsoft.com/office/word/2024/wordml/sdtformatlock" xmlns:w16se="http://schemas.microsoft.com/office/word/2015/wordml/symex" xmlns:wpg="http://schemas.microsoft.com/office/word/2010/wordprocessingGroup" xmlns:wpi="http://schemas.microsoft.com/office/word/2010/wordprocessingInk" xmlns:wne="http://schemas.microsoft.com/office/word/2006/wordml" xmlns:wps="http://schemas.microsoft.com/office/word/2010/wordprocessingShape" mc:Ignorable="w14 w15 w16se w16cid w16 w16cex w16sdtdh w16sdtfl w16du wp14">
   <w:body>
     <w:p>
       <w:pPr>
@@ -6570,7 +6570,27 @@
           <w:sz w:val="40"/>
           <w:szCs w:val="40"/>
         </w:rPr>
-        <w:t xml:space="preserve">ÉÏ qÉWûÉ aÉhÉmÉiÉrÉå lÉqÉÈ ) </w:t>
+        <w:t xml:space="preserve">ÉÏ qÉWûÉ aÉhÉmÉiÉrÉå </w:t>
+      </w:r>
+      <w:proofErr w:type="gramStart"/>
+      <w:r>
+        <w:rPr>
+          <w:rFonts w:ascii="BRH Devanagari RN" w:hAnsi="BRH Devanagari RN" w:cs="BRH Devanagari RN"/>
+          <w:b/>
+          <w:sz w:val="40"/>
+          <w:szCs w:val="40"/>
+        </w:rPr>
+        <w:t>lÉqÉÈ )</w:t>
+      </w:r>
+      <w:proofErr w:type="gramEnd"/>
+      <w:r>
+        <w:rPr>
+          <w:rFonts w:ascii="BRH Devanagari RN" w:hAnsi="BRH Devanagari RN" w:cs="BRH Devanagari RN"/>
+          <w:b/>
+          <w:sz w:val="40"/>
+          <w:szCs w:val="40"/>
+        </w:rPr>
+        <w:t xml:space="preserve"> </w:t>
       </w:r>
     </w:p>
     <w:p>
@@ -13825,19 +13845,28 @@
       </w:r>
       <w:r>
         <w:rPr>
-          <w:rFonts w:ascii="BRH Malayalam Extra" w:hAnsi="BRH Malayalam Extra" w:cs="BRH Devanagari Extra"/>
-          <w:sz w:val="32"/>
-          <w:szCs w:val="40"/>
-        </w:rPr>
-        <w:t>–</w:t>
-      </w:r>
-      <w:r>
-        <w:rPr>
-          <w:rFonts w:ascii="BRH Devanagari Extra" w:hAnsi="BRH Devanagari Extra" w:cs="BRH Devanagari Extra"/>
-          <w:sz w:val="40"/>
-          <w:szCs w:val="40"/>
-        </w:rPr>
-        <w:t>ÌSirÉÉå lÉ mÉëpÉÉþuÉÉ</w:t>
+          <w:rFonts w:ascii="BRH Devanagari Extra" w:hAnsi="BRH Devanagari Extra" w:cs="BRH Devanagari Extra"/>
+          <w:sz w:val="40"/>
+          <w:szCs w:val="40"/>
+          <w:highlight w:val="green"/>
+        </w:rPr>
+        <w:t>ÌS</w:t>
+      </w:r>
+      <w:r>
+        <w:rPr>
+          <w:rFonts w:ascii="BRH Malayalam Extra" w:hAnsi="BRH Malayalam Extra" w:cs="BRH Devanagari Extra"/>
+          <w:sz w:val="32"/>
+          <w:szCs w:val="40"/>
+        </w:rPr>
+        <w:t>–</w:t>
+      </w:r>
+      <w:r>
+        <w:rPr>
+          <w:rFonts w:ascii="BRH Devanagari Extra" w:hAnsi="BRH Devanagari Extra" w:cs="BRH Devanagari Extra"/>
+          <w:sz w:val="40"/>
+          <w:szCs w:val="40"/>
+        </w:rPr>
+        <w:t>irÉÉå lÉ mÉëpÉÉþuÉÉ</w:t>
       </w:r>
       <w:r>
         <w:rPr>
@@ -17852,8 +17881,6 @@
           <w:szCs w:val="20"/>
         </w:rPr>
       </w:pPr>
-      <w:bookmarkStart w:id="5" w:name="_GoBack"/>
-      <w:bookmarkEnd w:id="5"/>
     </w:p>
     <w:sectPr>
       <w:headerReference w:type="even" r:id="rId18"/>
@@ -17869,7 +17896,7 @@
 </file>
 
 <file path=word/endnotes.xml><?xml version="1.0" encoding="utf-8"?>
-<w:endnotes xmlns:wpc="http://schemas.microsoft.com/office/word/2010/wordprocessingCanvas" xmlns:cx="http://schemas.microsoft.com/office/drawing/2014/chartex" xmlns:cx1="http://schemas.microsoft.com/office/drawing/2015/9/8/chartex" xmlns:mc="http://schemas.openxmlformats.org/markup-compatibility/2006" xmlns:o="urn:schemas-microsoft-com:office:office" xmlns:r="http://schemas.openxmlformats.org/officeDocument/2006/relationships" xmlns:m="http://schemas.openxmlformats.org/officeDocument/2006/math" xmlns:v="urn:schemas-microsoft-com:vml" xmlns:wp14="http://schemas.microsoft.com/office/word/2010/wordprocessingDrawing" xmlns:wp="http://schemas.openxmlformats.org/drawingml/2006/wordprocessingDrawing" xmlns:w10="urn:schemas-microsoft-com:office:word" xmlns:w="http://schemas.openxmlformats.org/wordprocessingml/2006/main" xmlns:w14="http://schemas.microsoft.com/office/word/2010/wordml" xmlns:w15="http://schemas.microsoft.com/office/word/2012/wordml" xmlns:w16se="http://schemas.microsoft.com/office/word/2015/wordml/symex" xmlns:wpg="http://schemas.microsoft.com/office/word/2010/wordprocessingGroup" xmlns:wpi="http://schemas.microsoft.com/office/word/2010/wordprocessingInk" xmlns:wne="http://schemas.microsoft.com/office/word/2006/wordml" xmlns:wps="http://schemas.microsoft.com/office/word/2010/wordprocessingShape" mc:Ignorable="w14 w15 w16se wp14">
+<w:endnotes xmlns:wpc="http://schemas.microsoft.com/office/word/2010/wordprocessingCanvas" xmlns:cx="http://schemas.microsoft.com/office/drawing/2014/chartex" xmlns:cx1="http://schemas.microsoft.com/office/drawing/2015/9/8/chartex" xmlns:cx2="http://schemas.microsoft.com/office/drawing/2015/10/21/chartex" xmlns:cx3="http://schemas.microsoft.com/office/drawing/2016/5/9/chartex" xmlns:cx4="http://schemas.microsoft.com/office/drawing/2016/5/10/chartex" xmlns:cx5="http://schemas.microsoft.com/office/drawing/2016/5/11/chartex" xmlns:cx6="http://schemas.microsoft.com/office/drawing/2016/5/12/chartex" xmlns:cx7="http://schemas.microsoft.com/office/drawing/2016/5/13/chartex" xmlns:cx8="http://schemas.microsoft.com/office/drawing/2016/5/14/chartex" xmlns:mc="http://schemas.openxmlformats.org/markup-compatibility/2006" xmlns:aink="http://schemas.microsoft.com/office/drawing/2016/ink" xmlns:am3d="http://schemas.microsoft.com/office/drawing/2017/model3d" xmlns:o="urn:schemas-microsoft-com:office:office" xmlns:oel="http://schemas.microsoft.com/office/2019/extlst" xmlns:r="http://schemas.openxmlformats.org/officeDocument/2006/relationships" xmlns:m="http://schemas.openxmlformats.org/officeDocument/2006/math" xmlns:v="urn:schemas-microsoft-com:vml" xmlns:wp14="http://schemas.microsoft.com/office/word/2010/wordprocessingDrawing" xmlns:wp="http://schemas.openxmlformats.org/drawingml/2006/wordprocessingDrawing" xmlns:w10="urn:schemas-microsoft-com:office:word" xmlns:w="http://schemas.openxmlformats.org/wordprocessingml/2006/main" xmlns:w14="http://schemas.microsoft.com/office/word/2010/wordml" xmlns:w15="http://schemas.microsoft.com/office/word/2012/wordml" xmlns:w16cex="http://schemas.microsoft.com/office/word/2018/wordml/cex" xmlns:w16cid="http://schemas.microsoft.com/office/word/2016/wordml/cid" xmlns:w16="http://schemas.microsoft.com/office/word/2018/wordml" xmlns:w16du="http://schemas.microsoft.com/office/word/2023/wordml/word16du" xmlns:w16sdtdh="http://schemas.microsoft.com/office/word/2020/wordml/sdtdatahash" xmlns:w16sdtfl="http://schemas.microsoft.com/office/word/2024/wordml/sdtformatlock" xmlns:w16se="http://schemas.microsoft.com/office/word/2015/wordml/symex" xmlns:wpg="http://schemas.microsoft.com/office/word/2010/wordprocessingGroup" xmlns:wpi="http://schemas.microsoft.com/office/word/2010/wordprocessingInk" xmlns:wne="http://schemas.microsoft.com/office/word/2006/wordml" xmlns:wps="http://schemas.microsoft.com/office/word/2010/wordprocessingShape" mc:Ignorable="w14 w15 w16se w16cid w16 w16cex w16sdtdh w16sdtfl w16du wp14">
   <w:endnote w:type="separator" w:id="-1">
     <w:p>
       <w:pPr>
@@ -17894,7 +17921,7 @@
 </file>
 
 <file path=word/footer1.xml><?xml version="1.0" encoding="utf-8"?>
-<w:ftr xmlns:wpc="http://schemas.microsoft.com/office/word/2010/wordprocessingCanvas" xmlns:cx="http://schemas.microsoft.com/office/drawing/2014/chartex" xmlns:cx1="http://schemas.microsoft.com/office/drawing/2015/9/8/chartex" xmlns:mc="http://schemas.openxmlformats.org/markup-compatibility/2006" xmlns:o="urn:schemas-microsoft-com:office:office" xmlns:r="http://schemas.openxmlformats.org/officeDocument/2006/relationships" xmlns:m="http://schemas.openxmlformats.org/officeDocument/2006/math" xmlns:v="urn:schemas-microsoft-com:vml" xmlns:wp14="http://schemas.microsoft.com/office/word/2010/wordprocessingDrawing" xmlns:wp="http://schemas.openxmlformats.org/drawingml/2006/wordprocessingDrawing" xmlns:w10="urn:schemas-microsoft-com:office:word" xmlns:w="http://schemas.openxmlformats.org/wordprocessingml/2006/main" xmlns:w14="http://schemas.microsoft.com/office/word/2010/wordml" xmlns:w15="http://schemas.microsoft.com/office/word/2012/wordml" xmlns:w16se="http://schemas.microsoft.com/office/word/2015/wordml/symex" xmlns:wpg="http://schemas.microsoft.com/office/word/2010/wordprocessingGroup" xmlns:wpi="http://schemas.microsoft.com/office/word/2010/wordprocessingInk" xmlns:wne="http://schemas.microsoft.com/office/word/2006/wordml" xmlns:wps="http://schemas.microsoft.com/office/word/2010/wordprocessingShape" mc:Ignorable="w14 w15 w16se wp14">
+<w:ftr xmlns:wpc="http://schemas.microsoft.com/office/word/2010/wordprocessingCanvas" xmlns:cx="http://schemas.microsoft.com/office/drawing/2014/chartex" xmlns:cx1="http://schemas.microsoft.com/office/drawing/2015/9/8/chartex" xmlns:cx2="http://schemas.microsoft.com/office/drawing/2015/10/21/chartex" xmlns:cx3="http://schemas.microsoft.com/office/drawing/2016/5/9/chartex" xmlns:cx4="http://schemas.microsoft.com/office/drawing/2016/5/10/chartex" xmlns:cx5="http://schemas.microsoft.com/office/drawing/2016/5/11/chartex" xmlns:cx6="http://schemas.microsoft.com/office/drawing/2016/5/12/chartex" xmlns:cx7="http://schemas.microsoft.com/office/drawing/2016/5/13/chartex" xmlns:cx8="http://schemas.microsoft.com/office/drawing/2016/5/14/chartex" xmlns:mc="http://schemas.openxmlformats.org/markup-compatibility/2006" xmlns:aink="http://schemas.microsoft.com/office/drawing/2016/ink" xmlns:am3d="http://schemas.microsoft.com/office/drawing/2017/model3d" xmlns:o="urn:schemas-microsoft-com:office:office" xmlns:oel="http://schemas.microsoft.com/office/2019/extlst" xmlns:r="http://schemas.openxmlformats.org/officeDocument/2006/relationships" xmlns:m="http://schemas.openxmlformats.org/officeDocument/2006/math" xmlns:v="urn:schemas-microsoft-com:vml" xmlns:wp14="http://schemas.microsoft.com/office/word/2010/wordprocessingDrawing" xmlns:wp="http://schemas.openxmlformats.org/drawingml/2006/wordprocessingDrawing" xmlns:w10="urn:schemas-microsoft-com:office:word" xmlns:w="http://schemas.openxmlformats.org/wordprocessingml/2006/main" xmlns:w14="http://schemas.microsoft.com/office/word/2010/wordml" xmlns:w15="http://schemas.microsoft.com/office/word/2012/wordml" xmlns:w16cex="http://schemas.microsoft.com/office/word/2018/wordml/cex" xmlns:w16cid="http://schemas.microsoft.com/office/word/2016/wordml/cid" xmlns:w16="http://schemas.microsoft.com/office/word/2018/wordml" xmlns:w16du="http://schemas.microsoft.com/office/word/2023/wordml/word16du" xmlns:w16sdtdh="http://schemas.microsoft.com/office/word/2020/wordml/sdtdatahash" xmlns:w16sdtfl="http://schemas.microsoft.com/office/word/2024/wordml/sdtformatlock" xmlns:w16se="http://schemas.microsoft.com/office/word/2015/wordml/symex" xmlns:wpg="http://schemas.microsoft.com/office/word/2010/wordprocessingGroup" xmlns:wpi="http://schemas.microsoft.com/office/word/2010/wordprocessingInk" xmlns:wne="http://schemas.microsoft.com/office/word/2006/wordml" xmlns:wps="http://schemas.microsoft.com/office/word/2010/wordprocessingShape" mc:Ignorable="w14 w15 w16se w16cid w16 w16cex w16sdtdh w16sdtfl w16du wp14">
   <w:p>
     <w:pPr>
       <w:pStyle w:val="Footer"/>
@@ -18074,7 +18101,7 @@
 </file>
 
 <file path=word/footer2.xml><?xml version="1.0" encoding="utf-8"?>
-<w:ftr xmlns:wpc="http://schemas.microsoft.com/office/word/2010/wordprocessingCanvas" xmlns:cx="http://schemas.microsoft.com/office/drawing/2014/chartex" xmlns:cx1="http://schemas.microsoft.com/office/drawing/2015/9/8/chartex" xmlns:mc="http://schemas.openxmlformats.org/markup-compatibility/2006" xmlns:o="urn:schemas-microsoft-com:office:office" xmlns:r="http://schemas.openxmlformats.org/officeDocument/2006/relationships" xmlns:m="http://schemas.openxmlformats.org/officeDocument/2006/math" xmlns:v="urn:schemas-microsoft-com:vml" xmlns:wp14="http://schemas.microsoft.com/office/word/2010/wordprocessingDrawing" xmlns:wp="http://schemas.openxmlformats.org/drawingml/2006/wordprocessingDrawing" xmlns:w10="urn:schemas-microsoft-com:office:word" xmlns:w="http://schemas.openxmlformats.org/wordprocessingml/2006/main" xmlns:w14="http://schemas.microsoft.com/office/word/2010/wordml" xmlns:w15="http://schemas.microsoft.com/office/word/2012/wordml" xmlns:w16se="http://schemas.microsoft.com/office/word/2015/wordml/symex" xmlns:wpg="http://schemas.microsoft.com/office/word/2010/wordprocessingGroup" xmlns:wpi="http://schemas.microsoft.com/office/word/2010/wordprocessingInk" xmlns:wne="http://schemas.microsoft.com/office/word/2006/wordml" xmlns:wps="http://schemas.microsoft.com/office/word/2010/wordprocessingShape" mc:Ignorable="w14 w15 w16se wp14">
+<w:ftr xmlns:wpc="http://schemas.microsoft.com/office/word/2010/wordprocessingCanvas" xmlns:cx="http://schemas.microsoft.com/office/drawing/2014/chartex" xmlns:cx1="http://schemas.microsoft.com/office/drawing/2015/9/8/chartex" xmlns:cx2="http://schemas.microsoft.com/office/drawing/2015/10/21/chartex" xmlns:cx3="http://schemas.microsoft.com/office/drawing/2016/5/9/chartex" xmlns:cx4="http://schemas.microsoft.com/office/drawing/2016/5/10/chartex" xmlns:cx5="http://schemas.microsoft.com/office/drawing/2016/5/11/chartex" xmlns:cx6="http://schemas.microsoft.com/office/drawing/2016/5/12/chartex" xmlns:cx7="http://schemas.microsoft.com/office/drawing/2016/5/13/chartex" xmlns:cx8="http://schemas.microsoft.com/office/drawing/2016/5/14/chartex" xmlns:mc="http://schemas.openxmlformats.org/markup-compatibility/2006" xmlns:aink="http://schemas.microsoft.com/office/drawing/2016/ink" xmlns:am3d="http://schemas.microsoft.com/office/drawing/2017/model3d" xmlns:o="urn:schemas-microsoft-com:office:office" xmlns:oel="http://schemas.microsoft.com/office/2019/extlst" xmlns:r="http://schemas.openxmlformats.org/officeDocument/2006/relationships" xmlns:m="http://schemas.openxmlformats.org/officeDocument/2006/math" xmlns:v="urn:schemas-microsoft-com:vml" xmlns:wp14="http://schemas.microsoft.com/office/word/2010/wordprocessingDrawing" xmlns:wp="http://schemas.openxmlformats.org/drawingml/2006/wordprocessingDrawing" xmlns:w10="urn:schemas-microsoft-com:office:word" xmlns:w="http://schemas.openxmlformats.org/wordprocessingml/2006/main" xmlns:w14="http://schemas.microsoft.com/office/word/2010/wordml" xmlns:w15="http://schemas.microsoft.com/office/word/2012/wordml" xmlns:w16cex="http://schemas.microsoft.com/office/word/2018/wordml/cex" xmlns:w16cid="http://schemas.microsoft.com/office/word/2016/wordml/cid" xmlns:w16="http://schemas.microsoft.com/office/word/2018/wordml" xmlns:w16du="http://schemas.microsoft.com/office/word/2023/wordml/word16du" xmlns:w16sdtdh="http://schemas.microsoft.com/office/word/2020/wordml/sdtdatahash" xmlns:w16sdtfl="http://schemas.microsoft.com/office/word/2024/wordml/sdtformatlock" xmlns:w16se="http://schemas.microsoft.com/office/word/2015/wordml/symex" xmlns:wpg="http://schemas.microsoft.com/office/word/2010/wordprocessingGroup" xmlns:wpi="http://schemas.microsoft.com/office/word/2010/wordprocessingInk" xmlns:wne="http://schemas.microsoft.com/office/word/2006/wordml" xmlns:wps="http://schemas.microsoft.com/office/word/2010/wordprocessingShape" mc:Ignorable="w14 w15 w16se w16cid w16 w16cex w16sdtdh w16sdtfl w16du wp14">
   <w:p>
     <w:pPr>
       <w:pStyle w:val="Footer"/>
@@ -18246,7 +18273,7 @@
 </file>
 
 <file path=word/footer3.xml><?xml version="1.0" encoding="utf-8"?>
-<w:ftr xmlns:wpc="http://schemas.microsoft.com/office/word/2010/wordprocessingCanvas" xmlns:cx="http://schemas.microsoft.com/office/drawing/2014/chartex" xmlns:cx1="http://schemas.microsoft.com/office/drawing/2015/9/8/chartex" xmlns:mc="http://schemas.openxmlformats.org/markup-compatibility/2006" xmlns:o="urn:schemas-microsoft-com:office:office" xmlns:r="http://schemas.openxmlformats.org/officeDocument/2006/relationships" xmlns:m="http://schemas.openxmlformats.org/officeDocument/2006/math" xmlns:v="urn:schemas-microsoft-com:vml" xmlns:wp14="http://schemas.microsoft.com/office/word/2010/wordprocessingDrawing" xmlns:wp="http://schemas.openxmlformats.org/drawingml/2006/wordprocessingDrawing" xmlns:w10="urn:schemas-microsoft-com:office:word" xmlns:w="http://schemas.openxmlformats.org/wordprocessingml/2006/main" xmlns:w14="http://schemas.microsoft.com/office/word/2010/wordml" xmlns:w15="http://schemas.microsoft.com/office/word/2012/wordml" xmlns:w16se="http://schemas.microsoft.com/office/word/2015/wordml/symex" xmlns:wpg="http://schemas.microsoft.com/office/word/2010/wordprocessingGroup" xmlns:wpi="http://schemas.microsoft.com/office/word/2010/wordprocessingInk" xmlns:wne="http://schemas.microsoft.com/office/word/2006/wordml" xmlns:wps="http://schemas.microsoft.com/office/word/2010/wordprocessingShape" mc:Ignorable="w14 w15 w16se wp14">
+<w:ftr xmlns:wpc="http://schemas.microsoft.com/office/word/2010/wordprocessingCanvas" xmlns:cx="http://schemas.microsoft.com/office/drawing/2014/chartex" xmlns:cx1="http://schemas.microsoft.com/office/drawing/2015/9/8/chartex" xmlns:cx2="http://schemas.microsoft.com/office/drawing/2015/10/21/chartex" xmlns:cx3="http://schemas.microsoft.com/office/drawing/2016/5/9/chartex" xmlns:cx4="http://schemas.microsoft.com/office/drawing/2016/5/10/chartex" xmlns:cx5="http://schemas.microsoft.com/office/drawing/2016/5/11/chartex" xmlns:cx6="http://schemas.microsoft.com/office/drawing/2016/5/12/chartex" xmlns:cx7="http://schemas.microsoft.com/office/drawing/2016/5/13/chartex" xmlns:cx8="http://schemas.microsoft.com/office/drawing/2016/5/14/chartex" xmlns:mc="http://schemas.openxmlformats.org/markup-compatibility/2006" xmlns:aink="http://schemas.microsoft.com/office/drawing/2016/ink" xmlns:am3d="http://schemas.microsoft.com/office/drawing/2017/model3d" xmlns:o="urn:schemas-microsoft-com:office:office" xmlns:oel="http://schemas.microsoft.com/office/2019/extlst" xmlns:r="http://schemas.openxmlformats.org/officeDocument/2006/relationships" xmlns:m="http://schemas.openxmlformats.org/officeDocument/2006/math" xmlns:v="urn:schemas-microsoft-com:vml" xmlns:wp14="http://schemas.microsoft.com/office/word/2010/wordprocessingDrawing" xmlns:wp="http://schemas.openxmlformats.org/drawingml/2006/wordprocessingDrawing" xmlns:w10="urn:schemas-microsoft-com:office:word" xmlns:w="http://schemas.openxmlformats.org/wordprocessingml/2006/main" xmlns:w14="http://schemas.microsoft.com/office/word/2010/wordml" xmlns:w15="http://schemas.microsoft.com/office/word/2012/wordml" xmlns:w16cex="http://schemas.microsoft.com/office/word/2018/wordml/cex" xmlns:w16cid="http://schemas.microsoft.com/office/word/2016/wordml/cid" xmlns:w16="http://schemas.microsoft.com/office/word/2018/wordml" xmlns:w16du="http://schemas.microsoft.com/office/word/2023/wordml/word16du" xmlns:w16sdtdh="http://schemas.microsoft.com/office/word/2020/wordml/sdtdatahash" xmlns:w16sdtfl="http://schemas.microsoft.com/office/word/2024/wordml/sdtformatlock" xmlns:w16se="http://schemas.microsoft.com/office/word/2015/wordml/symex" xmlns:wpg="http://schemas.microsoft.com/office/word/2010/wordprocessingGroup" xmlns:wpi="http://schemas.microsoft.com/office/word/2010/wordprocessingInk" xmlns:wne="http://schemas.microsoft.com/office/word/2006/wordml" xmlns:wps="http://schemas.microsoft.com/office/word/2010/wordprocessingShape" mc:Ignorable="w14 w15 w16se w16cid w16 w16cex w16sdtdh w16sdtfl w16du wp14">
   <w:p>
     <w:pPr>
       <w:pBdr>
@@ -18404,7 +18431,7 @@
 </file>
 
 <file path=word/footnotes.xml><?xml version="1.0" encoding="utf-8"?>
-<w:footnotes xmlns:wpc="http://schemas.microsoft.com/office/word/2010/wordprocessingCanvas" xmlns:cx="http://schemas.microsoft.com/office/drawing/2014/chartex" xmlns:cx1="http://schemas.microsoft.com/office/drawing/2015/9/8/chartex" xmlns:mc="http://schemas.openxmlformats.org/markup-compatibility/2006" xmlns:o="urn:schemas-microsoft-com:office:office" xmlns:r="http://schemas.openxmlformats.org/officeDocument/2006/relationships" xmlns:m="http://schemas.openxmlformats.org/officeDocument/2006/math" xmlns:v="urn:schemas-microsoft-com:vml" xmlns:wp14="http://schemas.microsoft.com/office/word/2010/wordprocessingDrawing" xmlns:wp="http://schemas.openxmlformats.org/drawingml/2006/wordprocessingDrawing" xmlns:w10="urn:schemas-microsoft-com:office:word" xmlns:w="http://schemas.openxmlformats.org/wordprocessingml/2006/main" xmlns:w14="http://schemas.microsoft.com/office/word/2010/wordml" xmlns:w15="http://schemas.microsoft.com/office/word/2012/wordml" xmlns:w16se="http://schemas.microsoft.com/office/word/2015/wordml/symex" xmlns:wpg="http://schemas.microsoft.com/office/word/2010/wordprocessingGroup" xmlns:wpi="http://schemas.microsoft.com/office/word/2010/wordprocessingInk" xmlns:wne="http://schemas.microsoft.com/office/word/2006/wordml" xmlns:wps="http://schemas.microsoft.com/office/word/2010/wordprocessingShape" mc:Ignorable="w14 w15 w16se wp14">
+<w:footnotes xmlns:wpc="http://schemas.microsoft.com/office/word/2010/wordprocessingCanvas" xmlns:cx="http://schemas.microsoft.com/office/drawing/2014/chartex" xmlns:cx1="http://schemas.microsoft.com/office/drawing/2015/9/8/chartex" xmlns:cx2="http://schemas.microsoft.com/office/drawing/2015/10/21/chartex" xmlns:cx3="http://schemas.microsoft.com/office/drawing/2016/5/9/chartex" xmlns:cx4="http://schemas.microsoft.com/office/drawing/2016/5/10/chartex" xmlns:cx5="http://schemas.microsoft.com/office/drawing/2016/5/11/chartex" xmlns:cx6="http://schemas.microsoft.com/office/drawing/2016/5/12/chartex" xmlns:cx7="http://schemas.microsoft.com/office/drawing/2016/5/13/chartex" xmlns:cx8="http://schemas.microsoft.com/office/drawing/2016/5/14/chartex" xmlns:mc="http://schemas.openxmlformats.org/markup-compatibility/2006" xmlns:aink="http://schemas.microsoft.com/office/drawing/2016/ink" xmlns:am3d="http://schemas.microsoft.com/office/drawing/2017/model3d" xmlns:o="urn:schemas-microsoft-com:office:office" xmlns:oel="http://schemas.microsoft.com/office/2019/extlst" xmlns:r="http://schemas.openxmlformats.org/officeDocument/2006/relationships" xmlns:m="http://schemas.openxmlformats.org/officeDocument/2006/math" xmlns:v="urn:schemas-microsoft-com:vml" xmlns:wp14="http://schemas.microsoft.com/office/word/2010/wordprocessingDrawing" xmlns:wp="http://schemas.openxmlformats.org/drawingml/2006/wordprocessingDrawing" xmlns:w10="urn:schemas-microsoft-com:office:word" xmlns:w="http://schemas.openxmlformats.org/wordprocessingml/2006/main" xmlns:w14="http://schemas.microsoft.com/office/word/2010/wordml" xmlns:w15="http://schemas.microsoft.com/office/word/2012/wordml" xmlns:w16cex="http://schemas.microsoft.com/office/word/2018/wordml/cex" xmlns:w16cid="http://schemas.microsoft.com/office/word/2016/wordml/cid" xmlns:w16="http://schemas.microsoft.com/office/word/2018/wordml" xmlns:w16du="http://schemas.microsoft.com/office/word/2023/wordml/word16du" xmlns:w16sdtdh="http://schemas.microsoft.com/office/word/2020/wordml/sdtdatahash" xmlns:w16sdtfl="http://schemas.microsoft.com/office/word/2024/wordml/sdtformatlock" xmlns:w16se="http://schemas.microsoft.com/office/word/2015/wordml/symex" xmlns:wpg="http://schemas.microsoft.com/office/word/2010/wordprocessingGroup" xmlns:wpi="http://schemas.microsoft.com/office/word/2010/wordprocessingInk" xmlns:wne="http://schemas.microsoft.com/office/word/2006/wordml" xmlns:wps="http://schemas.microsoft.com/office/word/2010/wordprocessingShape" mc:Ignorable="w14 w15 w16se w16cid w16 w16cex w16sdtdh w16sdtfl w16du wp14">
   <w:footnote w:type="separator" w:id="-1">
     <w:p>
       <w:pPr>
@@ -18429,7 +18456,7 @@
 </file>
 
 <file path=word/header1.xml><?xml version="1.0" encoding="utf-8"?>
-<w:hdr xmlns:wpc="http://schemas.microsoft.com/office/word/2010/wordprocessingCanvas" xmlns:cx="http://schemas.microsoft.com/office/drawing/2014/chartex" xmlns:cx1="http://schemas.microsoft.com/office/drawing/2015/9/8/chartex" xmlns:mc="http://schemas.openxmlformats.org/markup-compatibility/2006" xmlns:o="urn:schemas-microsoft-com:office:office" xmlns:r="http://schemas.openxmlformats.org/officeDocument/2006/relationships" xmlns:m="http://schemas.openxmlformats.org/officeDocument/2006/math" xmlns:v="urn:schemas-microsoft-com:vml" xmlns:wp14="http://schemas.microsoft.com/office/word/2010/wordprocessingDrawing" xmlns:wp="http://schemas.openxmlformats.org/drawingml/2006/wordprocessingDrawing" xmlns:w10="urn:schemas-microsoft-com:office:word" xmlns:w="http://schemas.openxmlformats.org/wordprocessingml/2006/main" xmlns:w14="http://schemas.microsoft.com/office/word/2010/wordml" xmlns:w15="http://schemas.microsoft.com/office/word/2012/wordml" xmlns:w16se="http://schemas.microsoft.com/office/word/2015/wordml/symex" xmlns:wpg="http://schemas.microsoft.com/office/word/2010/wordprocessingGroup" xmlns:wpi="http://schemas.microsoft.com/office/word/2010/wordprocessingInk" xmlns:wne="http://schemas.microsoft.com/office/word/2006/wordml" xmlns:wps="http://schemas.microsoft.com/office/word/2010/wordprocessingShape" mc:Ignorable="w14 w15 w16se wp14">
+<w:hdr xmlns:wpc="http://schemas.microsoft.com/office/word/2010/wordprocessingCanvas" xmlns:cx="http://schemas.microsoft.com/office/drawing/2014/chartex" xmlns:cx1="http://schemas.microsoft.com/office/drawing/2015/9/8/chartex" xmlns:cx2="http://schemas.microsoft.com/office/drawing/2015/10/21/chartex" xmlns:cx3="http://schemas.microsoft.com/office/drawing/2016/5/9/chartex" xmlns:cx4="http://schemas.microsoft.com/office/drawing/2016/5/10/chartex" xmlns:cx5="http://schemas.microsoft.com/office/drawing/2016/5/11/chartex" xmlns:cx6="http://schemas.microsoft.com/office/drawing/2016/5/12/chartex" xmlns:cx7="http://schemas.microsoft.com/office/drawing/2016/5/13/chartex" xmlns:cx8="http://schemas.microsoft.com/office/drawing/2016/5/14/chartex" xmlns:mc="http://schemas.openxmlformats.org/markup-compatibility/2006" xmlns:aink="http://schemas.microsoft.com/office/drawing/2016/ink" xmlns:am3d="http://schemas.microsoft.com/office/drawing/2017/model3d" xmlns:o="urn:schemas-microsoft-com:office:office" xmlns:oel="http://schemas.microsoft.com/office/2019/extlst" xmlns:r="http://schemas.openxmlformats.org/officeDocument/2006/relationships" xmlns:m="http://schemas.openxmlformats.org/officeDocument/2006/math" xmlns:v="urn:schemas-microsoft-com:vml" xmlns:wp14="http://schemas.microsoft.com/office/word/2010/wordprocessingDrawing" xmlns:wp="http://schemas.openxmlformats.org/drawingml/2006/wordprocessingDrawing" xmlns:w10="urn:schemas-microsoft-com:office:word" xmlns:w="http://schemas.openxmlformats.org/wordprocessingml/2006/main" xmlns:w14="http://schemas.microsoft.com/office/word/2010/wordml" xmlns:w15="http://schemas.microsoft.com/office/word/2012/wordml" xmlns:w16cex="http://schemas.microsoft.com/office/word/2018/wordml/cex" xmlns:w16cid="http://schemas.microsoft.com/office/word/2016/wordml/cid" xmlns:w16="http://schemas.microsoft.com/office/word/2018/wordml" xmlns:w16du="http://schemas.microsoft.com/office/word/2023/wordml/word16du" xmlns:w16sdtdh="http://schemas.microsoft.com/office/word/2020/wordml/sdtdatahash" xmlns:w16sdtfl="http://schemas.microsoft.com/office/word/2024/wordml/sdtformatlock" xmlns:w16se="http://schemas.microsoft.com/office/word/2015/wordml/symex" xmlns:wpg="http://schemas.microsoft.com/office/word/2010/wordprocessingGroup" xmlns:wpi="http://schemas.microsoft.com/office/word/2010/wordprocessingInk" xmlns:wne="http://schemas.microsoft.com/office/word/2006/wordml" xmlns:wps="http://schemas.microsoft.com/office/word/2010/wordprocessingShape" mc:Ignorable="w14 w15 w16se w16cid w16 w16cex w16sdtdh w16sdtfl w16du wp14">
   <w:p>
     <w:pPr>
       <w:pStyle w:val="Header"/>
@@ -18450,7 +18477,7 @@
 </file>
 
 <file path=word/header2.xml><?xml version="1.0" encoding="utf-8"?>
-<w:hdr xmlns:wpc="http://schemas.microsoft.com/office/word/2010/wordprocessingCanvas" xmlns:cx="http://schemas.microsoft.com/office/drawing/2014/chartex" xmlns:cx1="http://schemas.microsoft.com/office/drawing/2015/9/8/chartex" xmlns:mc="http://schemas.openxmlformats.org/markup-compatibility/2006" xmlns:o="urn:schemas-microsoft-com:office:office" xmlns:r="http://schemas.openxmlformats.org/officeDocument/2006/relationships" xmlns:m="http://schemas.openxmlformats.org/officeDocument/2006/math" xmlns:v="urn:schemas-microsoft-com:vml" xmlns:wp14="http://schemas.microsoft.com/office/word/2010/wordprocessingDrawing" xmlns:wp="http://schemas.openxmlformats.org/drawingml/2006/wordprocessingDrawing" xmlns:w10="urn:schemas-microsoft-com:office:word" xmlns:w="http://schemas.openxmlformats.org/wordprocessingml/2006/main" xmlns:w14="http://schemas.microsoft.com/office/word/2010/wordml" xmlns:w15="http://schemas.microsoft.com/office/word/2012/wordml" xmlns:w16se="http://schemas.microsoft.com/office/word/2015/wordml/symex" xmlns:wpg="http://schemas.microsoft.com/office/word/2010/wordprocessingGroup" xmlns:wpi="http://schemas.microsoft.com/office/word/2010/wordprocessingInk" xmlns:wne="http://schemas.microsoft.com/office/word/2006/wordml" xmlns:wps="http://schemas.microsoft.com/office/word/2010/wordprocessingShape" mc:Ignorable="w14 w15 w16se wp14">
+<w:hdr xmlns:wpc="http://schemas.microsoft.com/office/word/2010/wordprocessingCanvas" xmlns:cx="http://schemas.microsoft.com/office/drawing/2014/chartex" xmlns:cx1="http://schemas.microsoft.com/office/drawing/2015/9/8/chartex" xmlns:cx2="http://schemas.microsoft.com/office/drawing/2015/10/21/chartex" xmlns:cx3="http://schemas.microsoft.com/office/drawing/2016/5/9/chartex" xmlns:cx4="http://schemas.microsoft.com/office/drawing/2016/5/10/chartex" xmlns:cx5="http://schemas.microsoft.com/office/drawing/2016/5/11/chartex" xmlns:cx6="http://schemas.microsoft.com/office/drawing/2016/5/12/chartex" xmlns:cx7="http://schemas.microsoft.com/office/drawing/2016/5/13/chartex" xmlns:cx8="http://schemas.microsoft.com/office/drawing/2016/5/14/chartex" xmlns:mc="http://schemas.openxmlformats.org/markup-compatibility/2006" xmlns:aink="http://schemas.microsoft.com/office/drawing/2016/ink" xmlns:am3d="http://schemas.microsoft.com/office/drawing/2017/model3d" xmlns:o="urn:schemas-microsoft-com:office:office" xmlns:oel="http://schemas.microsoft.com/office/2019/extlst" xmlns:r="http://schemas.openxmlformats.org/officeDocument/2006/relationships" xmlns:m="http://schemas.openxmlformats.org/officeDocument/2006/math" xmlns:v="urn:schemas-microsoft-com:vml" xmlns:wp14="http://schemas.microsoft.com/office/word/2010/wordprocessingDrawing" xmlns:wp="http://schemas.openxmlformats.org/drawingml/2006/wordprocessingDrawing" xmlns:w10="urn:schemas-microsoft-com:office:word" xmlns:w="http://schemas.openxmlformats.org/wordprocessingml/2006/main" xmlns:w14="http://schemas.microsoft.com/office/word/2010/wordml" xmlns:w15="http://schemas.microsoft.com/office/word/2012/wordml" xmlns:w16cex="http://schemas.microsoft.com/office/word/2018/wordml/cex" xmlns:w16cid="http://schemas.microsoft.com/office/word/2016/wordml/cid" xmlns:w16="http://schemas.microsoft.com/office/word/2018/wordml" xmlns:w16du="http://schemas.microsoft.com/office/word/2023/wordml/word16du" xmlns:w16sdtdh="http://schemas.microsoft.com/office/word/2020/wordml/sdtdatahash" xmlns:w16sdtfl="http://schemas.microsoft.com/office/word/2024/wordml/sdtformatlock" xmlns:w16se="http://schemas.microsoft.com/office/word/2015/wordml/symex" xmlns:wpg="http://schemas.microsoft.com/office/word/2010/wordprocessingGroup" xmlns:wpi="http://schemas.microsoft.com/office/word/2010/wordprocessingInk" xmlns:wne="http://schemas.microsoft.com/office/word/2006/wordml" xmlns:wps="http://schemas.microsoft.com/office/word/2010/wordprocessingShape" mc:Ignorable="w14 w15 w16se w16cid w16 w16cex w16sdtdh w16sdtfl w16du wp14">
   <w:p>
     <w:pPr>
       <w:widowControl w:val="0"/>
@@ -18483,7 +18510,7 @@
 </file>
 
 <file path=word/header3.xml><?xml version="1.0" encoding="utf-8"?>
-<w:hdr xmlns:wpc="http://schemas.microsoft.com/office/word/2010/wordprocessingCanvas" xmlns:cx="http://schemas.microsoft.com/office/drawing/2014/chartex" xmlns:cx1="http://schemas.microsoft.com/office/drawing/2015/9/8/chartex" xmlns:mc="http://schemas.openxmlformats.org/markup-compatibility/2006" xmlns:o="urn:schemas-microsoft-com:office:office" xmlns:r="http://schemas.openxmlformats.org/officeDocument/2006/relationships" xmlns:m="http://schemas.openxmlformats.org/officeDocument/2006/math" xmlns:v="urn:schemas-microsoft-com:vml" xmlns:wp14="http://schemas.microsoft.com/office/word/2010/wordprocessingDrawing" xmlns:wp="http://schemas.openxmlformats.org/drawingml/2006/wordprocessingDrawing" xmlns:w10="urn:schemas-microsoft-com:office:word" xmlns:w="http://schemas.openxmlformats.org/wordprocessingml/2006/main" xmlns:w14="http://schemas.microsoft.com/office/word/2010/wordml" xmlns:w15="http://schemas.microsoft.com/office/word/2012/wordml" xmlns:w16se="http://schemas.microsoft.com/office/word/2015/wordml/symex" xmlns:wpg="http://schemas.microsoft.com/office/word/2010/wordprocessingGroup" xmlns:wpi="http://schemas.microsoft.com/office/word/2010/wordprocessingInk" xmlns:wne="http://schemas.microsoft.com/office/word/2006/wordml" xmlns:wps="http://schemas.microsoft.com/office/word/2010/wordprocessingShape" mc:Ignorable="w14 w15 w16se wp14">
+<w:hdr xmlns:wpc="http://schemas.microsoft.com/office/word/2010/wordprocessingCanvas" xmlns:cx="http://schemas.microsoft.com/office/drawing/2014/chartex" xmlns:cx1="http://schemas.microsoft.com/office/drawing/2015/9/8/chartex" xmlns:cx2="http://schemas.microsoft.com/office/drawing/2015/10/21/chartex" xmlns:cx3="http://schemas.microsoft.com/office/drawing/2016/5/9/chartex" xmlns:cx4="http://schemas.microsoft.com/office/drawing/2016/5/10/chartex" xmlns:cx5="http://schemas.microsoft.com/office/drawing/2016/5/11/chartex" xmlns:cx6="http://schemas.microsoft.com/office/drawing/2016/5/12/chartex" xmlns:cx7="http://schemas.microsoft.com/office/drawing/2016/5/13/chartex" xmlns:cx8="http://schemas.microsoft.com/office/drawing/2016/5/14/chartex" xmlns:mc="http://schemas.openxmlformats.org/markup-compatibility/2006" xmlns:aink="http://schemas.microsoft.com/office/drawing/2016/ink" xmlns:am3d="http://schemas.microsoft.com/office/drawing/2017/model3d" xmlns:o="urn:schemas-microsoft-com:office:office" xmlns:oel="http://schemas.microsoft.com/office/2019/extlst" xmlns:r="http://schemas.openxmlformats.org/officeDocument/2006/relationships" xmlns:m="http://schemas.openxmlformats.org/officeDocument/2006/math" xmlns:v="urn:schemas-microsoft-com:vml" xmlns:wp14="http://schemas.microsoft.com/office/word/2010/wordprocessingDrawing" xmlns:wp="http://schemas.openxmlformats.org/drawingml/2006/wordprocessingDrawing" xmlns:w10="urn:schemas-microsoft-com:office:word" xmlns:w="http://schemas.openxmlformats.org/wordprocessingml/2006/main" xmlns:w14="http://schemas.microsoft.com/office/word/2010/wordml" xmlns:w15="http://schemas.microsoft.com/office/word/2012/wordml" xmlns:w16cex="http://schemas.microsoft.com/office/word/2018/wordml/cex" xmlns:w16cid="http://schemas.microsoft.com/office/word/2016/wordml/cid" xmlns:w16="http://schemas.microsoft.com/office/word/2018/wordml" xmlns:w16du="http://schemas.microsoft.com/office/word/2023/wordml/word16du" xmlns:w16sdtdh="http://schemas.microsoft.com/office/word/2020/wordml/sdtdatahash" xmlns:w16sdtfl="http://schemas.microsoft.com/office/word/2024/wordml/sdtformatlock" xmlns:w16se="http://schemas.microsoft.com/office/word/2015/wordml/symex" xmlns:wpg="http://schemas.microsoft.com/office/word/2010/wordprocessingGroup" xmlns:wpi="http://schemas.microsoft.com/office/word/2010/wordprocessingInk" xmlns:wne="http://schemas.microsoft.com/office/word/2006/wordml" xmlns:wps="http://schemas.microsoft.com/office/word/2010/wordprocessingShape" mc:Ignorable="w14 w15 w16se w16cid w16 w16cex w16sdtdh w16sdtfl w16du wp14">
   <w:p>
     <w:pPr>
       <w:pStyle w:val="Header"/>
@@ -18504,7 +18531,7 @@
 </file>
 
 <file path=word/header4.xml><?xml version="1.0" encoding="utf-8"?>
-<w:hdr xmlns:wpc="http://schemas.microsoft.com/office/word/2010/wordprocessingCanvas" xmlns:cx="http://schemas.microsoft.com/office/drawing/2014/chartex" xmlns:cx1="http://schemas.microsoft.com/office/drawing/2015/9/8/chartex" xmlns:mc="http://schemas.openxmlformats.org/markup-compatibility/2006" xmlns:o="urn:schemas-microsoft-com:office:office" xmlns:r="http://schemas.openxmlformats.org/officeDocument/2006/relationships" xmlns:m="http://schemas.openxmlformats.org/officeDocument/2006/math" xmlns:v="urn:schemas-microsoft-com:vml" xmlns:wp14="http://schemas.microsoft.com/office/word/2010/wordprocessingDrawing" xmlns:wp="http://schemas.openxmlformats.org/drawingml/2006/wordprocessingDrawing" xmlns:w10="urn:schemas-microsoft-com:office:word" xmlns:w="http://schemas.openxmlformats.org/wordprocessingml/2006/main" xmlns:w14="http://schemas.microsoft.com/office/word/2010/wordml" xmlns:w15="http://schemas.microsoft.com/office/word/2012/wordml" xmlns:w16se="http://schemas.microsoft.com/office/word/2015/wordml/symex" xmlns:wpg="http://schemas.microsoft.com/office/word/2010/wordprocessingGroup" xmlns:wpi="http://schemas.microsoft.com/office/word/2010/wordprocessingInk" xmlns:wne="http://schemas.microsoft.com/office/word/2006/wordml" xmlns:wps="http://schemas.microsoft.com/office/word/2010/wordprocessingShape" mc:Ignorable="w14 w15 w16se wp14">
+<w:hdr xmlns:wpc="http://schemas.microsoft.com/office/word/2010/wordprocessingCanvas" xmlns:cx="http://schemas.microsoft.com/office/drawing/2014/chartex" xmlns:cx1="http://schemas.microsoft.com/office/drawing/2015/9/8/chartex" xmlns:cx2="http://schemas.microsoft.com/office/drawing/2015/10/21/chartex" xmlns:cx3="http://schemas.microsoft.com/office/drawing/2016/5/9/chartex" xmlns:cx4="http://schemas.microsoft.com/office/drawing/2016/5/10/chartex" xmlns:cx5="http://schemas.microsoft.com/office/drawing/2016/5/11/chartex" xmlns:cx6="http://schemas.microsoft.com/office/drawing/2016/5/12/chartex" xmlns:cx7="http://schemas.microsoft.com/office/drawing/2016/5/13/chartex" xmlns:cx8="http://schemas.microsoft.com/office/drawing/2016/5/14/chartex" xmlns:mc="http://schemas.openxmlformats.org/markup-compatibility/2006" xmlns:aink="http://schemas.microsoft.com/office/drawing/2016/ink" xmlns:am3d="http://schemas.microsoft.com/office/drawing/2017/model3d" xmlns:o="urn:schemas-microsoft-com:office:office" xmlns:oel="http://schemas.microsoft.com/office/2019/extlst" xmlns:r="http://schemas.openxmlformats.org/officeDocument/2006/relationships" xmlns:m="http://schemas.openxmlformats.org/officeDocument/2006/math" xmlns:v="urn:schemas-microsoft-com:vml" xmlns:wp14="http://schemas.microsoft.com/office/word/2010/wordprocessingDrawing" xmlns:wp="http://schemas.openxmlformats.org/drawingml/2006/wordprocessingDrawing" xmlns:w10="urn:schemas-microsoft-com:office:word" xmlns:w="http://schemas.openxmlformats.org/wordprocessingml/2006/main" xmlns:w14="http://schemas.microsoft.com/office/word/2010/wordml" xmlns:w15="http://schemas.microsoft.com/office/word/2012/wordml" xmlns:w16cex="http://schemas.microsoft.com/office/word/2018/wordml/cex" xmlns:w16cid="http://schemas.microsoft.com/office/word/2016/wordml/cid" xmlns:w16="http://schemas.microsoft.com/office/word/2018/wordml" xmlns:w16du="http://schemas.microsoft.com/office/word/2023/wordml/word16du" xmlns:w16sdtdh="http://schemas.microsoft.com/office/word/2020/wordml/sdtdatahash" xmlns:w16sdtfl="http://schemas.microsoft.com/office/word/2024/wordml/sdtformatlock" xmlns:w16se="http://schemas.microsoft.com/office/word/2015/wordml/symex" xmlns:wpg="http://schemas.microsoft.com/office/word/2010/wordprocessingGroup" xmlns:wpi="http://schemas.microsoft.com/office/word/2010/wordprocessingInk" xmlns:wne="http://schemas.microsoft.com/office/word/2006/wordml" xmlns:wps="http://schemas.microsoft.com/office/word/2010/wordprocessingShape" mc:Ignorable="w14 w15 w16se w16cid w16 w16cex w16sdtdh w16sdtfl w16du wp14">
   <w:p>
     <w:pPr>
       <w:pStyle w:val="Header"/>
@@ -18525,7 +18552,7 @@
 </file>
 
 <file path=word/header5.xml><?xml version="1.0" encoding="utf-8"?>
-<w:hdr xmlns:wpc="http://schemas.microsoft.com/office/word/2010/wordprocessingCanvas" xmlns:cx="http://schemas.microsoft.com/office/drawing/2014/chartex" xmlns:cx1="http://schemas.microsoft.com/office/drawing/2015/9/8/chartex" xmlns:mc="http://schemas.openxmlformats.org/markup-compatibility/2006" xmlns:o="urn:schemas-microsoft-com:office:office" xmlns:r="http://schemas.openxmlformats.org/officeDocument/2006/relationships" xmlns:m="http://schemas.openxmlformats.org/officeDocument/2006/math" xmlns:v="urn:schemas-microsoft-com:vml" xmlns:wp14="http://schemas.microsoft.com/office/word/2010/wordprocessingDrawing" xmlns:wp="http://schemas.openxmlformats.org/drawingml/2006/wordprocessingDrawing" xmlns:w10="urn:schemas-microsoft-com:office:word" xmlns:w="http://schemas.openxmlformats.org/wordprocessingml/2006/main" xmlns:w14="http://schemas.microsoft.com/office/word/2010/wordml" xmlns:w15="http://schemas.microsoft.com/office/word/2012/wordml" xmlns:w16se="http://schemas.microsoft.com/office/word/2015/wordml/symex" xmlns:wpg="http://schemas.microsoft.com/office/word/2010/wordprocessingGroup" xmlns:wpi="http://schemas.microsoft.com/office/word/2010/wordprocessingInk" xmlns:wne="http://schemas.microsoft.com/office/word/2006/wordml" xmlns:wps="http://schemas.microsoft.com/office/word/2010/wordprocessingShape" mc:Ignorable="w14 w15 w16se wp14">
+<w:hdr xmlns:wpc="http://schemas.microsoft.com/office/word/2010/wordprocessingCanvas" xmlns:cx="http://schemas.microsoft.com/office/drawing/2014/chartex" xmlns:cx1="http://schemas.microsoft.com/office/drawing/2015/9/8/chartex" xmlns:cx2="http://schemas.microsoft.com/office/drawing/2015/10/21/chartex" xmlns:cx3="http://schemas.microsoft.com/office/drawing/2016/5/9/chartex" xmlns:cx4="http://schemas.microsoft.com/office/drawing/2016/5/10/chartex" xmlns:cx5="http://schemas.microsoft.com/office/drawing/2016/5/11/chartex" xmlns:cx6="http://schemas.microsoft.com/office/drawing/2016/5/12/chartex" xmlns:cx7="http://schemas.microsoft.com/office/drawing/2016/5/13/chartex" xmlns:cx8="http://schemas.microsoft.com/office/drawing/2016/5/14/chartex" xmlns:mc="http://schemas.openxmlformats.org/markup-compatibility/2006" xmlns:aink="http://schemas.microsoft.com/office/drawing/2016/ink" xmlns:am3d="http://schemas.microsoft.com/office/drawing/2017/model3d" xmlns:o="urn:schemas-microsoft-com:office:office" xmlns:oel="http://schemas.microsoft.com/office/2019/extlst" xmlns:r="http://schemas.openxmlformats.org/officeDocument/2006/relationships" xmlns:m="http://schemas.openxmlformats.org/officeDocument/2006/math" xmlns:v="urn:schemas-microsoft-com:vml" xmlns:wp14="http://schemas.microsoft.com/office/word/2010/wordprocessingDrawing" xmlns:wp="http://schemas.openxmlformats.org/drawingml/2006/wordprocessingDrawing" xmlns:w10="urn:schemas-microsoft-com:office:word" xmlns:w="http://schemas.openxmlformats.org/wordprocessingml/2006/main" xmlns:w14="http://schemas.microsoft.com/office/word/2010/wordml" xmlns:w15="http://schemas.microsoft.com/office/word/2012/wordml" xmlns:w16cex="http://schemas.microsoft.com/office/word/2018/wordml/cex" xmlns:w16cid="http://schemas.microsoft.com/office/word/2016/wordml/cid" xmlns:w16="http://schemas.microsoft.com/office/word/2018/wordml" xmlns:w16du="http://schemas.microsoft.com/office/word/2023/wordml/word16du" xmlns:w16sdtdh="http://schemas.microsoft.com/office/word/2020/wordml/sdtdatahash" xmlns:w16sdtfl="http://schemas.microsoft.com/office/word/2024/wordml/sdtformatlock" xmlns:w16se="http://schemas.microsoft.com/office/word/2015/wordml/symex" xmlns:wpg="http://schemas.microsoft.com/office/word/2010/wordprocessingGroup" xmlns:wpi="http://schemas.microsoft.com/office/word/2010/wordprocessingInk" xmlns:wne="http://schemas.microsoft.com/office/word/2006/wordml" xmlns:wps="http://schemas.microsoft.com/office/word/2010/wordprocessingShape" mc:Ignorable="w14 w15 w16se w16cid w16 w16cex w16sdtdh w16sdtfl w16du wp14">
   <w:p>
     <w:pPr>
       <w:widowControl w:val="0"/>
@@ -18558,7 +18585,7 @@
 </file>
 
 <file path=word/header6.xml><?xml version="1.0" encoding="utf-8"?>
-<w:hdr xmlns:wpc="http://schemas.microsoft.com/office/word/2010/wordprocessingCanvas" xmlns:cx="http://schemas.microsoft.com/office/drawing/2014/chartex" xmlns:cx1="http://schemas.microsoft.com/office/drawing/2015/9/8/chartex" xmlns:mc="http://schemas.openxmlformats.org/markup-compatibility/2006" xmlns:o="urn:schemas-microsoft-com:office:office" xmlns:r="http://schemas.openxmlformats.org/officeDocument/2006/relationships" xmlns:m="http://schemas.openxmlformats.org/officeDocument/2006/math" xmlns:v="urn:schemas-microsoft-com:vml" xmlns:wp14="http://schemas.microsoft.com/office/word/2010/wordprocessingDrawing" xmlns:wp="http://schemas.openxmlformats.org/drawingml/2006/wordprocessingDrawing" xmlns:w10="urn:schemas-microsoft-com:office:word" xmlns:w="http://schemas.openxmlformats.org/wordprocessingml/2006/main" xmlns:w14="http://schemas.microsoft.com/office/word/2010/wordml" xmlns:w15="http://schemas.microsoft.com/office/word/2012/wordml" xmlns:w16se="http://schemas.microsoft.com/office/word/2015/wordml/symex" xmlns:wpg="http://schemas.microsoft.com/office/word/2010/wordprocessingGroup" xmlns:wpi="http://schemas.microsoft.com/office/word/2010/wordprocessingInk" xmlns:wne="http://schemas.microsoft.com/office/word/2006/wordml" xmlns:wps="http://schemas.microsoft.com/office/word/2010/wordprocessingShape" mc:Ignorable="w14 w15 w16se wp14">
+<w:hdr xmlns:wpc="http://schemas.microsoft.com/office/word/2010/wordprocessingCanvas" xmlns:cx="http://schemas.microsoft.com/office/drawing/2014/chartex" xmlns:cx1="http://schemas.microsoft.com/office/drawing/2015/9/8/chartex" xmlns:cx2="http://schemas.microsoft.com/office/drawing/2015/10/21/chartex" xmlns:cx3="http://schemas.microsoft.com/office/drawing/2016/5/9/chartex" xmlns:cx4="http://schemas.microsoft.com/office/drawing/2016/5/10/chartex" xmlns:cx5="http://schemas.microsoft.com/office/drawing/2016/5/11/chartex" xmlns:cx6="http://schemas.microsoft.com/office/drawing/2016/5/12/chartex" xmlns:cx7="http://schemas.microsoft.com/office/drawing/2016/5/13/chartex" xmlns:cx8="http://schemas.microsoft.com/office/drawing/2016/5/14/chartex" xmlns:mc="http://schemas.openxmlformats.org/markup-compatibility/2006" xmlns:aink="http://schemas.microsoft.com/office/drawing/2016/ink" xmlns:am3d="http://schemas.microsoft.com/office/drawing/2017/model3d" xmlns:o="urn:schemas-microsoft-com:office:office" xmlns:oel="http://schemas.microsoft.com/office/2019/extlst" xmlns:r="http://schemas.openxmlformats.org/officeDocument/2006/relationships" xmlns:m="http://schemas.openxmlformats.org/officeDocument/2006/math" xmlns:v="urn:schemas-microsoft-com:vml" xmlns:wp14="http://schemas.microsoft.com/office/word/2010/wordprocessingDrawing" xmlns:wp="http://schemas.openxmlformats.org/drawingml/2006/wordprocessingDrawing" xmlns:w10="urn:schemas-microsoft-com:office:word" xmlns:w="http://schemas.openxmlformats.org/wordprocessingml/2006/main" xmlns:w14="http://schemas.microsoft.com/office/word/2010/wordml" xmlns:w15="http://schemas.microsoft.com/office/word/2012/wordml" xmlns:w16cex="http://schemas.microsoft.com/office/word/2018/wordml/cex" xmlns:w16cid="http://schemas.microsoft.com/office/word/2016/wordml/cid" xmlns:w16="http://schemas.microsoft.com/office/word/2018/wordml" xmlns:w16du="http://schemas.microsoft.com/office/word/2023/wordml/word16du" xmlns:w16sdtdh="http://schemas.microsoft.com/office/word/2020/wordml/sdtdatahash" xmlns:w16sdtfl="http://schemas.microsoft.com/office/word/2024/wordml/sdtformatlock" xmlns:w16se="http://schemas.microsoft.com/office/word/2015/wordml/symex" xmlns:wpg="http://schemas.microsoft.com/office/word/2010/wordprocessingGroup" xmlns:wpi="http://schemas.microsoft.com/office/word/2010/wordprocessingInk" xmlns:wne="http://schemas.microsoft.com/office/word/2006/wordml" xmlns:wps="http://schemas.microsoft.com/office/word/2010/wordprocessingShape" mc:Ignorable="w14 w15 w16se w16cid w16 w16cex w16sdtdh w16sdtfl w16du wp14">
   <w:p>
     <w:pPr>
       <w:widowControl w:val="0"/>
@@ -18591,7 +18618,7 @@
 </file>
 
 <file path=word/header7.xml><?xml version="1.0" encoding="utf-8"?>
-<w:hdr xmlns:wpc="http://schemas.microsoft.com/office/word/2010/wordprocessingCanvas" xmlns:cx="http://schemas.microsoft.com/office/drawing/2014/chartex" xmlns:cx1="http://schemas.microsoft.com/office/drawing/2015/9/8/chartex" xmlns:mc="http://schemas.openxmlformats.org/markup-compatibility/2006" xmlns:o="urn:schemas-microsoft-com:office:office" xmlns:r="http://schemas.openxmlformats.org/officeDocument/2006/relationships" xmlns:m="http://schemas.openxmlformats.org/officeDocument/2006/math" xmlns:v="urn:schemas-microsoft-com:vml" xmlns:wp14="http://schemas.microsoft.com/office/word/2010/wordprocessingDrawing" xmlns:wp="http://schemas.openxmlformats.org/drawingml/2006/wordprocessingDrawing" xmlns:w10="urn:schemas-microsoft-com:office:word" xmlns:w="http://schemas.openxmlformats.org/wordprocessingml/2006/main" xmlns:w14="http://schemas.microsoft.com/office/word/2010/wordml" xmlns:w15="http://schemas.microsoft.com/office/word/2012/wordml" xmlns:w16se="http://schemas.microsoft.com/office/word/2015/wordml/symex" xmlns:wpg="http://schemas.microsoft.com/office/word/2010/wordprocessingGroup" xmlns:wpi="http://schemas.microsoft.com/office/word/2010/wordprocessingInk" xmlns:wne="http://schemas.microsoft.com/office/word/2006/wordml" xmlns:wps="http://schemas.microsoft.com/office/word/2010/wordprocessingShape" mc:Ignorable="w14 w15 w16se wp14">
+<w:hdr xmlns:wpc="http://schemas.microsoft.com/office/word/2010/wordprocessingCanvas" xmlns:cx="http://schemas.microsoft.com/office/drawing/2014/chartex" xmlns:cx1="http://schemas.microsoft.com/office/drawing/2015/9/8/chartex" xmlns:cx2="http://schemas.microsoft.com/office/drawing/2015/10/21/chartex" xmlns:cx3="http://schemas.microsoft.com/office/drawing/2016/5/9/chartex" xmlns:cx4="http://schemas.microsoft.com/office/drawing/2016/5/10/chartex" xmlns:cx5="http://schemas.microsoft.com/office/drawing/2016/5/11/chartex" xmlns:cx6="http://schemas.microsoft.com/office/drawing/2016/5/12/chartex" xmlns:cx7="http://schemas.microsoft.com/office/drawing/2016/5/13/chartex" xmlns:cx8="http://schemas.microsoft.com/office/drawing/2016/5/14/chartex" xmlns:mc="http://schemas.openxmlformats.org/markup-compatibility/2006" xmlns:aink="http://schemas.microsoft.com/office/drawing/2016/ink" xmlns:am3d="http://schemas.microsoft.com/office/drawing/2017/model3d" xmlns:o="urn:schemas-microsoft-com:office:office" xmlns:oel="http://schemas.microsoft.com/office/2019/extlst" xmlns:r="http://schemas.openxmlformats.org/officeDocument/2006/relationships" xmlns:m="http://schemas.openxmlformats.org/officeDocument/2006/math" xmlns:v="urn:schemas-microsoft-com:vml" xmlns:wp14="http://schemas.microsoft.com/office/word/2010/wordprocessingDrawing" xmlns:wp="http://schemas.openxmlformats.org/drawingml/2006/wordprocessingDrawing" xmlns:w10="urn:schemas-microsoft-com:office:word" xmlns:w="http://schemas.openxmlformats.org/wordprocessingml/2006/main" xmlns:w14="http://schemas.microsoft.com/office/word/2010/wordml" xmlns:w15="http://schemas.microsoft.com/office/word/2012/wordml" xmlns:w16cex="http://schemas.microsoft.com/office/word/2018/wordml/cex" xmlns:w16cid="http://schemas.microsoft.com/office/word/2016/wordml/cid" xmlns:w16="http://schemas.microsoft.com/office/word/2018/wordml" xmlns:w16du="http://schemas.microsoft.com/office/word/2023/wordml/word16du" xmlns:w16sdtdh="http://schemas.microsoft.com/office/word/2020/wordml/sdtdatahash" xmlns:w16sdtfl="http://schemas.microsoft.com/office/word/2024/wordml/sdtformatlock" xmlns:w16se="http://schemas.microsoft.com/office/word/2015/wordml/symex" xmlns:wpg="http://schemas.microsoft.com/office/word/2010/wordprocessingGroup" xmlns:wpi="http://schemas.microsoft.com/office/word/2010/wordprocessingInk" xmlns:wne="http://schemas.microsoft.com/office/word/2006/wordml" xmlns:wps="http://schemas.microsoft.com/office/word/2010/wordprocessingShape" mc:Ignorable="w14 w15 w16se w16cid w16 w16cex w16sdtdh w16sdtfl w16du wp14">
   <w:p>
     <w:pPr>
       <w:widowControl w:val="0"/>
@@ -18624,7 +18651,7 @@
 </file>
 
 <file path=word/numbering.xml><?xml version="1.0" encoding="utf-8"?>
-<w:numbering xmlns:wpc="http://schemas.microsoft.com/office/word/2010/wordprocessingCanvas" xmlns:cx="http://schemas.microsoft.com/office/drawing/2014/chartex" xmlns:cx1="http://schemas.microsoft.com/office/drawing/2015/9/8/chartex" xmlns:mc="http://schemas.openxmlformats.org/markup-compatibility/2006" xmlns:o="urn:schemas-microsoft-com:office:office" xmlns:r="http://schemas.openxmlformats.org/officeDocument/2006/relationships" xmlns:m="http://schemas.openxmlformats.org/officeDocument/2006/math" xmlns:v="urn:schemas-microsoft-com:vml" xmlns:wp14="http://schemas.microsoft.com/office/word/2010/wordprocessingDrawing" xmlns:wp="http://schemas.openxmlformats.org/drawingml/2006/wordprocessingDrawing" xmlns:w10="urn:schemas-microsoft-com:office:word" xmlns:w="http://schemas.openxmlformats.org/wordprocessingml/2006/main" xmlns:w14="http://schemas.microsoft.com/office/word/2010/wordml" xmlns:w15="http://schemas.microsoft.com/office/word/2012/wordml" xmlns:w16se="http://schemas.microsoft.com/office/word/2015/wordml/symex" xmlns:wpg="http://schemas.microsoft.com/office/word/2010/wordprocessingGroup" xmlns:wpi="http://schemas.microsoft.com/office/word/2010/wordprocessingInk" xmlns:wne="http://schemas.microsoft.com/office/word/2006/wordml" xmlns:wps="http://schemas.microsoft.com/office/word/2010/wordprocessingShape" mc:Ignorable="w14 w15 w16se wp14">
+<w:numbering xmlns:wpc="http://schemas.microsoft.com/office/word/2010/wordprocessingCanvas" xmlns:cx="http://schemas.microsoft.com/office/drawing/2014/chartex" xmlns:cx1="http://schemas.microsoft.com/office/drawing/2015/9/8/chartex" xmlns:cx2="http://schemas.microsoft.com/office/drawing/2015/10/21/chartex" xmlns:cx3="http://schemas.microsoft.com/office/drawing/2016/5/9/chartex" xmlns:cx4="http://schemas.microsoft.com/office/drawing/2016/5/10/chartex" xmlns:cx5="http://schemas.microsoft.com/office/drawing/2016/5/11/chartex" xmlns:cx6="http://schemas.microsoft.com/office/drawing/2016/5/12/chartex" xmlns:cx7="http://schemas.microsoft.com/office/drawing/2016/5/13/chartex" xmlns:cx8="http://schemas.microsoft.com/office/drawing/2016/5/14/chartex" xmlns:mc="http://schemas.openxmlformats.org/markup-compatibility/2006" xmlns:aink="http://schemas.microsoft.com/office/drawing/2016/ink" xmlns:am3d="http://schemas.microsoft.com/office/drawing/2017/model3d" xmlns:o="urn:schemas-microsoft-com:office:office" xmlns:oel="http://schemas.microsoft.com/office/2019/extlst" xmlns:r="http://schemas.openxmlformats.org/officeDocument/2006/relationships" xmlns:m="http://schemas.openxmlformats.org/officeDocument/2006/math" xmlns:v="urn:schemas-microsoft-com:vml" xmlns:wp14="http://schemas.microsoft.com/office/word/2010/wordprocessingDrawing" xmlns:wp="http://schemas.openxmlformats.org/drawingml/2006/wordprocessingDrawing" xmlns:w10="urn:schemas-microsoft-com:office:word" xmlns:w="http://schemas.openxmlformats.org/wordprocessingml/2006/main" xmlns:w14="http://schemas.microsoft.com/office/word/2010/wordml" xmlns:w15="http://schemas.microsoft.com/office/word/2012/wordml" xmlns:w16cex="http://schemas.microsoft.com/office/word/2018/wordml/cex" xmlns:w16cid="http://schemas.microsoft.com/office/word/2016/wordml/cid" xmlns:w16="http://schemas.microsoft.com/office/word/2018/wordml" xmlns:w16du="http://schemas.microsoft.com/office/word/2023/wordml/word16du" xmlns:w16sdtdh="http://schemas.microsoft.com/office/word/2020/wordml/sdtdatahash" xmlns:w16sdtfl="http://schemas.microsoft.com/office/word/2024/wordml/sdtformatlock" xmlns:w16se="http://schemas.microsoft.com/office/word/2015/wordml/symex" xmlns:wpg="http://schemas.microsoft.com/office/word/2010/wordprocessingGroup" xmlns:wpi="http://schemas.microsoft.com/office/word/2010/wordprocessingInk" xmlns:wne="http://schemas.microsoft.com/office/word/2006/wordml" xmlns:wps="http://schemas.microsoft.com/office/word/2010/wordprocessingShape" mc:Ignorable="w14 w15 w16se w16cid w16 w16cex w16sdtdh w16sdtfl w16du wp14">
   <w:abstractNum w:abstractNumId="0" w15:restartNumberingAfterBreak="0">
     <w:nsid w:val="0C123D44"/>
     <w:multiLevelType w:val="multilevel"/>
@@ -18991,28 +19018,28 @@
       </w:pPr>
     </w:lvl>
   </w:abstractNum>
-  <w:num w:numId="1">
+  <w:num w:numId="1" w16cid:durableId="612901667">
     <w:abstractNumId w:val="2"/>
   </w:num>
-  <w:num w:numId="2">
+  <w:num w:numId="2" w16cid:durableId="2031030977">
     <w:abstractNumId w:val="0"/>
   </w:num>
-  <w:num w:numId="3">
+  <w:num w:numId="3" w16cid:durableId="309334410">
     <w:abstractNumId w:val="1"/>
   </w:num>
-  <w:num w:numId="4">
+  <w:num w:numId="4" w16cid:durableId="476264418">
     <w:abstractNumId w:val="1"/>
   </w:num>
-  <w:num w:numId="5">
+  <w:num w:numId="5" w16cid:durableId="304093837">
     <w:abstractNumId w:val="0"/>
   </w:num>
-  <w:num w:numId="6">
+  <w:num w:numId="6" w16cid:durableId="926234121">
     <w:abstractNumId w:val="0"/>
   </w:num>
-  <w:num w:numId="7">
+  <w:num w:numId="7" w16cid:durableId="2039355206">
     <w:abstractNumId w:val="0"/>
   </w:num>
-  <w:num w:numId="8">
+  <w:num w:numId="8" w16cid:durableId="2054230906">
     <w:abstractNumId w:val="3"/>
     <w:lvlOverride w:ilvl="0">
       <w:startOverride w:val="1"/>
@@ -19046,7 +19073,7 @@
 </file>
 
 <file path=word/styles.xml><?xml version="1.0" encoding="utf-8"?>
-<w:styles xmlns:mc="http://schemas.openxmlformats.org/markup-compatibility/2006" xmlns:r="http://schemas.openxmlformats.org/officeDocument/2006/relationships" xmlns:w="http://schemas.openxmlformats.org/wordprocessingml/2006/main" xmlns:w14="http://schemas.microsoft.com/office/word/2010/wordml" xmlns:w15="http://schemas.microsoft.com/office/word/2012/wordml" xmlns:w16se="http://schemas.microsoft.com/office/word/2015/wordml/symex" mc:Ignorable="w14 w15 w16se">
+<w:styles xmlns:mc="http://schemas.openxmlformats.org/markup-compatibility/2006" xmlns:r="http://schemas.openxmlformats.org/officeDocument/2006/relationships" xmlns:w="http://schemas.openxmlformats.org/wordprocessingml/2006/main" xmlns:w14="http://schemas.microsoft.com/office/word/2010/wordml" xmlns:w15="http://schemas.microsoft.com/office/word/2012/wordml" xmlns:w16cex="http://schemas.microsoft.com/office/word/2018/wordml/cex" xmlns:w16cid="http://schemas.microsoft.com/office/word/2016/wordml/cid" xmlns:w16="http://schemas.microsoft.com/office/word/2018/wordml" xmlns:w16du="http://schemas.microsoft.com/office/word/2023/wordml/word16du" xmlns:w16sdtdh="http://schemas.microsoft.com/office/word/2020/wordml/sdtdatahash" xmlns:w16sdtfl="http://schemas.microsoft.com/office/word/2024/wordml/sdtformatlock" xmlns:w16se="http://schemas.microsoft.com/office/word/2015/wordml/symex" mc:Ignorable="w14 w15 w16se w16cid w16 w16cex w16sdtdh w16sdtfl w16du">
   <w:docDefaults>
     <w:rPrDefault>
       <w:rPr>
@@ -19062,7 +19089,7 @@
       </w:pPr>
     </w:pPrDefault>
   </w:docDefaults>
-  <w:latentStyles w:defLockedState="0" w:defUIPriority="99" w:defSemiHidden="0" w:defUnhideWhenUsed="0" w:defQFormat="0" w:count="371">
+  <w:latentStyles w:defLockedState="0" w:defUIPriority="99" w:defSemiHidden="0" w:defUnhideWhenUsed="0" w:defQFormat="0" w:count="376">
     <w:lsdException w:name="Normal" w:uiPriority="0" w:qFormat="1"/>
     <w:lsdException w:name="heading 1" w:uiPriority="9" w:qFormat="1"/>
     <w:lsdException w:name="heading 2" w:semiHidden="1" w:uiPriority="9" w:unhideWhenUsed="1" w:qFormat="1"/>
@@ -19434,6 +19461,11 @@
     <w:lsdException w:name="List Table 5 Dark Accent 6" w:uiPriority="50"/>
     <w:lsdException w:name="List Table 6 Colorful Accent 6" w:uiPriority="51"/>
     <w:lsdException w:name="List Table 7 Colorful Accent 6" w:uiPriority="52"/>
+    <w:lsdException w:name="Mention" w:semiHidden="1" w:unhideWhenUsed="1"/>
+    <w:lsdException w:name="Smart Hyperlink" w:semiHidden="1" w:unhideWhenUsed="1"/>
+    <w:lsdException w:name="Hashtag" w:semiHidden="1" w:unhideWhenUsed="1"/>
+    <w:lsdException w:name="Unresolved Mention" w:semiHidden="1" w:unhideWhenUsed="1"/>
+    <w:lsdException w:name="Smart Link" w:semiHidden="1" w:unhideWhenUsed="1"/>
   </w:latentStyles>
   <w:style w:type="paragraph" w:default="1" w:styleId="Normal">
     <w:name w:val="Normal"/>

</xml_diff>